<commit_message>
Update PyCSW Installation Instructions for Python35.docx
</commit_message>
<xml_diff>
--- a/docs/PyCSW Installation Instructions for Python35.docx
+++ b/docs/PyCSW Installation Instructions for Python35.docx
@@ -2,6 +2,22 @@
 <file path=word/document.xml><?xml version="1.0" encoding="utf-8"?>
 <w:document xmlns:wpc="http://schemas.microsoft.com/office/word/2010/wordprocessingCanvas" xmlns:cx="http://schemas.microsoft.com/office/drawing/2014/chartex" xmlns:cx1="http://schemas.microsoft.com/office/drawing/2015/9/8/chartex" xmlns:mc="http://schemas.openxmlformats.org/markup-compatibility/2006" xmlns:o="urn:schemas-microsoft-com:office:office" xmlns:r="http://schemas.openxmlformats.org/officeDocument/2006/relationships" xmlns:m="http://schemas.openxmlformats.org/officeDocument/2006/math" xmlns:v="urn:schemas-microsoft-com:vml" xmlns:wp14="http://schemas.microsoft.com/office/word/2010/wordprocessingDrawing" xmlns:wp="http://schemas.openxmlformats.org/drawingml/2006/wordprocessingDrawing" xmlns:w10="urn:schemas-microsoft-com:office:word" xmlns:w="http://schemas.openxmlformats.org/wordprocessingml/2006/main" xmlns:w14="http://schemas.microsoft.com/office/word/2010/wordml" xmlns:w15="http://schemas.microsoft.com/office/word/2012/wordml" xmlns:w16se="http://schemas.microsoft.com/office/word/2015/wordml/symex" xmlns:wpg="http://schemas.microsoft.com/office/word/2010/wordprocessingGroup" xmlns:wpi="http://schemas.microsoft.com/office/word/2010/wordprocessingInk" xmlns:wne="http://schemas.microsoft.com/office/word/2006/wordml" xmlns:wps="http://schemas.microsoft.com/office/word/2010/wordprocessingShape" mc:Ignorable="w14 w15 w16se wp14">
   <w:body>
+    <w:p>
+      <w:pPr>
+        <w:rPr>
+          <w:rFonts w:eastAsiaTheme="majorEastAsia" w:cstheme="majorBidi"/>
+          <w:color w:val="000000" w:themeColor="text1"/>
+          <w:sz w:val="56"/>
+          <w:szCs w:val="56"/>
+        </w:rPr>
+      </w:pPr>
+      <w:r>
+        <w:rPr>
+          <w:b/>
+        </w:rPr>
+        <w:br w:type="page"/>
+      </w:r>
+    </w:p>
     <w:p>
       <w:pPr>
         <w:pStyle w:val="Title"/>
@@ -10,19 +26,12 @@
           <w:b w:val="0"/>
         </w:rPr>
       </w:pPr>
-      <w:proofErr w:type="spellStart"/>
       <w:r>
         <w:rPr>
           <w:b w:val="0"/>
         </w:rPr>
-        <w:t>PyCSW</w:t>
-      </w:r>
-      <w:proofErr w:type="spellEnd"/>
-      <w:r>
-        <w:rPr>
-          <w:b w:val="0"/>
-        </w:rPr>
-        <w:t xml:space="preserve"> Installation Instructions</w:t>
+        <w:lastRenderedPageBreak/>
+        <w:t>PyCSW Installation Instructions</w:t>
       </w:r>
     </w:p>
     <w:p>
@@ -37,21 +46,7 @@
         <w:rPr>
           <w:b w:val="0"/>
         </w:rPr>
-        <w:t xml:space="preserve"> </w:t>
-      </w:r>
-      <w:proofErr w:type="gramStart"/>
-      <w:r>
-        <w:rPr>
-          <w:b w:val="0"/>
-        </w:rPr>
-        <w:t>for</w:t>
-      </w:r>
-      <w:proofErr w:type="gramEnd"/>
-      <w:r>
-        <w:rPr>
-          <w:b w:val="0"/>
-        </w:rPr>
-        <w:t xml:space="preserve"> Python 3.5</w:t>
+        <w:t xml:space="preserve"> for Python 3.5</w:t>
       </w:r>
     </w:p>
     <w:p/>
@@ -69,15 +64,7 @@
         </w:numPr>
       </w:pPr>
       <w:r>
-        <w:t xml:space="preserve">Open </w:t>
-      </w:r>
-      <w:proofErr w:type="gramStart"/>
-      <w:r>
-        <w:t>command-prompt</w:t>
-      </w:r>
-      <w:proofErr w:type="gramEnd"/>
-      <w:r>
-        <w:t xml:space="preserve"> and enter </w:t>
+        <w:t xml:space="preserve">Open command-prompt and enter </w:t>
       </w:r>
       <w:r>
         <w:rPr>
@@ -86,15 +73,7 @@
         <w:t>cd C:\pycsw-2.2.0</w:t>
       </w:r>
       <w:r>
-        <w:t xml:space="preserve"> (or wherever </w:t>
-      </w:r>
-      <w:proofErr w:type="spellStart"/>
-      <w:r>
-        <w:t>PyCSW</w:t>
-      </w:r>
-      <w:proofErr w:type="spellEnd"/>
-      <w:r>
-        <w:t xml:space="preserve"> was unzipped).</w:t>
+        <w:t xml:space="preserve"> (or wherever PyCSW was unzipped).</w:t>
       </w:r>
     </w:p>
     <w:p>
@@ -112,23 +91,7 @@
         <w:t>geos-3.3.3</w:t>
       </w:r>
       <w:r>
-        <w:t xml:space="preserve">” is included in the </w:t>
-      </w:r>
-      <w:proofErr w:type="spellStart"/>
-      <w:r>
-        <w:t>PyCSW</w:t>
-      </w:r>
-      <w:proofErr w:type="spellEnd"/>
-      <w:r>
-        <w:t xml:space="preserve"> folder (NOTE: this folder does not come with the </w:t>
-      </w:r>
-      <w:proofErr w:type="spellStart"/>
-      <w:r>
-        <w:t>PyCSW</w:t>
-      </w:r>
-      <w:proofErr w:type="spellEnd"/>
-      <w:r>
-        <w:t xml:space="preserve"> zip file). If the folder does not exist:</w:t>
+        <w:t>” is included in the PyCSW folder (NOTE: this folder does not come with the PyCSW zip file). If the folder does not exist:</w:t>
       </w:r>
     </w:p>
     <w:p>
@@ -151,15 +114,7 @@
         </w:r>
       </w:hyperlink>
       <w:r>
-        <w:t xml:space="preserve"> and extract it into the </w:t>
-      </w:r>
-      <w:proofErr w:type="spellStart"/>
-      <w:r>
-        <w:t>PyCSW</w:t>
-      </w:r>
-      <w:proofErr w:type="spellEnd"/>
-      <w:r>
-        <w:t xml:space="preserve"> folder.</w:t>
+        <w:t xml:space="preserve"> and extract it into the PyCSW folder.</w:t>
       </w:r>
     </w:p>
     <w:p>
@@ -207,19 +162,11 @@
       <w:r>
         <w:t xml:space="preserve">Enter </w:t>
       </w:r>
-      <w:proofErr w:type="spellStart"/>
       <w:r>
         <w:rPr>
           <w:rStyle w:val="CodeChar"/>
         </w:rPr>
-        <w:t>nmake</w:t>
-      </w:r>
-      <w:proofErr w:type="spellEnd"/>
-      <w:r>
-        <w:rPr>
-          <w:rStyle w:val="CodeChar"/>
-        </w:rPr>
-        <w:t xml:space="preserve"> /f makefile.vc</w:t>
+        <w:t>nmake /f makefile.vc</w:t>
       </w:r>
     </w:p>
     <w:p>
@@ -237,15 +184,7 @@
         <w:t>“</w:t>
       </w:r>
       <w:r>
-        <w:t>C:\pycsw-2.2.0\geos-3.3.3\</w:t>
-      </w:r>
-      <w:proofErr w:type="spellStart"/>
-      <w:r>
-        <w:t>src</w:t>
-      </w:r>
-      <w:proofErr w:type="spellEnd"/>
-      <w:r>
-        <w:t>\geos.dll</w:t>
+        <w:t>C:\pycsw-2.2.0\geos-3.3.3\src\geos.dll</w:t>
       </w:r>
       <w:r>
         <w:t>”</w:t>
@@ -269,15 +208,7 @@
         <w:t>C:\Python35\python setup.py build</w:t>
       </w:r>
       <w:r>
-        <w:t xml:space="preserve"> into the </w:t>
-      </w:r>
-      <w:proofErr w:type="gramStart"/>
-      <w:r>
-        <w:t>command-prompt</w:t>
-      </w:r>
-      <w:proofErr w:type="gramEnd"/>
-      <w:r>
-        <w:t xml:space="preserve"> or enter the proper location of the Python 3.5 32-bit install (NOTE: if the path of Python is in the PATH environment variable, the Python path is not needed in the command).</w:t>
+        <w:t xml:space="preserve"> into the command-prompt or enter the proper location of the Python 3.5 32-bit install (NOTE: if the path of Python is in the PATH environment variable, the Python path is not needed in the command).</w:t>
       </w:r>
     </w:p>
     <w:p>
@@ -307,20 +238,7 @@
         </w:numPr>
       </w:pPr>
       <w:r>
-        <w:t>If an error occurs while insta</w:t>
-      </w:r>
-      <w:bookmarkStart w:id="0" w:name="_GoBack"/>
-      <w:bookmarkEnd w:id="0"/>
-      <w:r>
-        <w:t xml:space="preserve">lling </w:t>
-      </w:r>
-      <w:proofErr w:type="spellStart"/>
-      <w:r>
-        <w:t>pyproj</w:t>
-      </w:r>
-      <w:proofErr w:type="spellEnd"/>
-      <w:r>
-        <w:t>:</w:t>
+        <w:t>If an error occurs while installing pyproj:</w:t>
       </w:r>
     </w:p>
     <w:p>
@@ -343,15 +261,7 @@
         </w:r>
       </w:hyperlink>
       <w:r>
-        <w:t xml:space="preserve"> (even if Visual Studio Community edition </w:t>
-      </w:r>
-      <w:proofErr w:type="gramStart"/>
-      <w:r>
-        <w:t>is installed</w:t>
-      </w:r>
-      <w:proofErr w:type="gramEnd"/>
-      <w:r>
-        <w:t>).</w:t>
+        <w:t xml:space="preserve"> (even if Visual Studio Community edition is installed).</w:t>
       </w:r>
     </w:p>
     <w:p>
@@ -405,25 +315,56 @@
         </w:numPr>
       </w:pPr>
       <w:r>
-        <w:t xml:space="preserve">If an error occurs while installing </w:t>
-      </w:r>
-      <w:proofErr w:type="spellStart"/>
-      <w:r>
-        <w:t>lxml</w:t>
-      </w:r>
-      <w:proofErr w:type="spellEnd"/>
-      <w:r>
-        <w:t>:</w:t>
-      </w:r>
-    </w:p>
-    <w:p>
-      <w:pPr>
-        <w:pStyle w:val="ListParagraph"/>
-        <w:numPr>
-          <w:ilvl w:val="1"/>
-          <w:numId w:val="2"/>
-        </w:numPr>
-      </w:pPr>
+        <w:t>If an error occurs while installing lxml:</w:t>
+      </w:r>
+    </w:p>
+    <w:p/>
+    <w:p>
+      <w:r>
+        <w:br w:type="page"/>
+      </w:r>
+    </w:p>
+    <w:p>
+      <w:r>
+        <w:lastRenderedPageBreak/>
+        <w:t xml:space="preserve">Install Shapely and lxml </w:t>
+      </w:r>
+    </w:p>
+    <w:p>
+      <w:r>
+        <w:t>When installing manually remove from requirements.txt</w:t>
+      </w:r>
+    </w:p>
+    <w:p>
+      <w:r>
+        <w:t>Create GEOS_LIBRARY_PATH point to GEOS folder in pycsw</w:t>
+      </w:r>
+    </w:p>
+    <w:p>
+      <w:r>
+        <w:t xml:space="preserve">In python create the following directory: </w:t>
+      </w:r>
+    </w:p>
+    <w:p>
+      <w:r>
+        <w:t>C:\Python-35\Library\</w:t>
+      </w:r>
+      <w:r>
+        <w:t>lib\</w:t>
+      </w:r>
+    </w:p>
+    <w:p>
+      <w:r>
+        <w:t xml:space="preserve">Place the </w:t>
+      </w:r>
+      <w:r>
+        <w:t>geos_c.dll</w:t>
+      </w:r>
+      <w:r>
+        <w:t xml:space="preserve"> and geos.dll file in directory.</w:t>
+      </w:r>
+      <w:bookmarkStart w:id="0" w:name="_GoBack"/>
+      <w:bookmarkEnd w:id="0"/>
     </w:p>
     <w:sectPr>
       <w:pgSz w:w="12240" w:h="15840"/>
@@ -1421,6 +1362,7 @@
   <w:style w:type="character" w:default="1" w:styleId="DefaultParagraphFont">
     <w:name w:val="Default Paragraph Font"/>
     <w:uiPriority w:val="1"/>
+    <w:semiHidden/>
     <w:unhideWhenUsed/>
   </w:style>
   <w:style w:type="table" w:default="1" w:styleId="TableNormal">

</xml_diff>